<commit_message>
Part C final submission
</commit_message>
<xml_diff>
--- a/Project4/P4 Part C Report.docx
+++ b/Project4/P4 Part C Report.docx
@@ -363,17 +363,9 @@
             <w:sz w:val="24"/>
             <w:szCs w:val="24"/>
           </w:rPr>
-          <w:t>https://github.tamu.edu/nateleake/489-17-c/</w:t>
+          <w:t>https://github.tamu.edu/nateleake/489-17-c/tree/9c2faa859b402cea90586f3218567b133b2d6414</w:t>
         </w:r>
       </w:hyperlink>
-      <w:r>
-        <w:rPr>
-          <w:rFonts w:ascii="Times New Roman" w:hAnsi="Times New Roman" w:cs="Times New Roman"/>
-          <w:sz w:val="24"/>
-          <w:szCs w:val="24"/>
-        </w:rPr>
-        <w:t xml:space="preserve"> </w:t>
-      </w:r>
     </w:p>
     <w:p>
       <w:pPr>
@@ -384,16 +376,8 @@
           <w:szCs w:val="24"/>
         </w:rPr>
       </w:pPr>
-    </w:p>
-    <w:p>
-      <w:pPr>
-        <w:pStyle w:val="PlainText"/>
-        <w:rPr>
-          <w:rFonts w:ascii="Times New Roman" w:hAnsi="Times New Roman" w:cs="Times New Roman"/>
-          <w:sz w:val="24"/>
-          <w:szCs w:val="24"/>
-        </w:rPr>
-      </w:pPr>
+      <w:bookmarkStart w:id="0" w:name="_GoBack"/>
+      <w:bookmarkEnd w:id="0"/>
     </w:p>
     <w:p>
       <w:pPr>
@@ -1496,8 +1480,6 @@
         </w:rPr>
         <w:t xml:space="preserve"> swamped on this project at the end of the semester.</w:t>
       </w:r>
-      <w:bookmarkStart w:id="0" w:name="_GoBack"/>
-      <w:bookmarkEnd w:id="0"/>
     </w:p>
     <w:sectPr>
       <w:pgSz w:w="12240" w:h="15840"/>

</xml_diff>